<commit_message>
Se añaden los cambios de saul y se añaden los cambios en el formato dictamen de las bombas.
</commit_message>
<xml_diff>
--- a/src/Controlador/Formatos/DICTAMENBOMBAS2021H2.docx
+++ b/src/Controlador/Formatos/DICTAMENBOMBAS2021H2.docx
@@ -2,6 +2,26 @@
 <file path=word/document.xml><?xml version="1.0" encoding="utf-8"?>
 <w:document xmlns:wpc="http://schemas.microsoft.com/office/word/2010/wordprocessingCanvas" xmlns:cx="http://schemas.microsoft.com/office/drawing/2014/chartex" xmlns:cx1="http://schemas.microsoft.com/office/drawing/2015/9/8/chartex" xmlns:cx2="http://schemas.microsoft.com/office/drawing/2015/10/21/chartex" xmlns:cx3="http://schemas.microsoft.com/office/drawing/2016/5/9/chartex" xmlns:cx4="http://schemas.microsoft.com/office/drawing/2016/5/10/chartex" xmlns:cx5="http://schemas.microsoft.com/office/drawing/2016/5/11/chartex" xmlns:cx6="http://schemas.microsoft.com/office/drawing/2016/5/12/chartex" xmlns:cx7="http://schemas.microsoft.com/office/drawing/2016/5/13/chartex" xmlns:cx8="http://schemas.microsoft.com/office/drawing/2016/5/14/chartex" xmlns:mc="http://schemas.openxmlformats.org/markup-compatibility/2006" xmlns:aink="http://schemas.microsoft.com/office/drawing/2016/ink" xmlns:am3d="http://schemas.microsoft.com/office/drawing/2017/model3d" xmlns:o="urn:schemas-microsoft-com:office:office" xmlns:r="http://schemas.openxmlformats.org/officeDocument/2006/relationships" xmlns:m="http://schemas.openxmlformats.org/officeDocument/2006/math" xmlns:v="urn:schemas-microsoft-com:vml" xmlns:wp14="http://schemas.microsoft.com/office/word/2010/wordprocessingDrawing" xmlns:wp="http://schemas.openxmlformats.org/drawingml/2006/wordprocessingDrawing" xmlns:w10="urn:schemas-microsoft-com:office:word" xmlns:w="http://schemas.openxmlformats.org/wordprocessingml/2006/main" xmlns:w14="http://schemas.microsoft.com/office/word/2010/wordml" xmlns:w15="http://schemas.microsoft.com/office/word/2012/wordml" xmlns:w16cid="http://schemas.microsoft.com/office/word/2016/wordml/cid" xmlns:w16se="http://schemas.microsoft.com/office/word/2015/wordml/symex" xmlns:wpg="http://schemas.microsoft.com/office/word/2010/wordprocessingGroup" xmlns:wpi="http://schemas.microsoft.com/office/word/2010/wordprocessingInk" xmlns:wne="http://schemas.microsoft.com/office/word/2006/wordml" xmlns:wps="http://schemas.microsoft.com/office/word/2010/wordprocessingShape" mc:Ignorable="w14 w15 w16se w16cid wp14">
   <w:body>
+    <w:p/>
+    <w:p>
+      <w:pPr>
+        <w:pStyle w:val="Ttulo1"/>
+        <w:rPr>
+          <w:b/>
+          <w:bCs/>
+        </w:rPr>
+      </w:pPr>
+      <w:bookmarkStart w:id="0" w:name="_GoBack"/>
+      <w:r>
+        <w:rPr>
+          <w:b/>
+          <w:bCs/>
+        </w:rPr>
+        <w:t>Lista de bombas</w:t>
+      </w:r>
+    </w:p>
+    <w:bookmarkEnd w:id="0"/>
+    <w:p/>
     <w:p>
       <w:pPr>
         <w:rPr>
@@ -543,6 +563,7 @@
           <w:sz w:val="16"/>
           <w:szCs w:val="16"/>
         </w:rPr>
+        <w:lastRenderedPageBreak/>
         <w:t>«DICTAMENLISTA31»</w:t>
       </w:r>
     </w:p>
@@ -611,534 +632,534 @@
           <w:sz w:val="16"/>
           <w:szCs w:val="16"/>
         </w:rPr>
+        <w:t>«DICTAMENLISTA35»</w:t>
+      </w:r>
+    </w:p>
+    <w:p>
+      <w:pPr>
+        <w:rPr>
+          <w:rFonts w:cstheme="minorHAnsi"/>
+          <w:sz w:val="16"/>
+          <w:szCs w:val="16"/>
+        </w:rPr>
+      </w:pPr>
+      <w:r>
+        <w:rPr>
+          <w:rFonts w:cstheme="minorHAnsi"/>
+          <w:sz w:val="16"/>
+          <w:szCs w:val="16"/>
+        </w:rPr>
+        <w:t>«DICTAMENLISTA36»</w:t>
+      </w:r>
+    </w:p>
+    <w:p>
+      <w:pPr>
+        <w:rPr>
+          <w:rFonts w:cstheme="minorHAnsi"/>
+          <w:sz w:val="16"/>
+          <w:szCs w:val="16"/>
+        </w:rPr>
+      </w:pPr>
+      <w:r>
+        <w:rPr>
+          <w:rFonts w:cstheme="minorHAnsi"/>
+          <w:sz w:val="16"/>
+          <w:szCs w:val="16"/>
+        </w:rPr>
+        <w:t>«DICTAMENLISTA37»</w:t>
+      </w:r>
+    </w:p>
+    <w:p>
+      <w:pPr>
+        <w:rPr>
+          <w:rFonts w:cstheme="minorHAnsi"/>
+          <w:sz w:val="16"/>
+          <w:szCs w:val="16"/>
+        </w:rPr>
+      </w:pPr>
+      <w:r>
+        <w:rPr>
+          <w:rFonts w:cstheme="minorHAnsi"/>
+          <w:sz w:val="16"/>
+          <w:szCs w:val="16"/>
+        </w:rPr>
+        <w:t>«DICTAMENLISTA38»</w:t>
+      </w:r>
+    </w:p>
+    <w:p>
+      <w:pPr>
+        <w:rPr>
+          <w:rFonts w:cstheme="minorHAnsi"/>
+          <w:sz w:val="16"/>
+          <w:szCs w:val="16"/>
+        </w:rPr>
+      </w:pPr>
+      <w:r>
+        <w:rPr>
+          <w:rFonts w:cstheme="minorHAnsi"/>
+          <w:sz w:val="16"/>
+          <w:szCs w:val="16"/>
+        </w:rPr>
+        <w:t>«DICTAMENLISTA39»</w:t>
+      </w:r>
+    </w:p>
+    <w:p>
+      <w:pPr>
+        <w:rPr>
+          <w:rFonts w:cstheme="minorHAnsi"/>
+          <w:sz w:val="16"/>
+          <w:szCs w:val="16"/>
+        </w:rPr>
+      </w:pPr>
+      <w:r>
+        <w:rPr>
+          <w:rFonts w:cstheme="minorHAnsi"/>
+          <w:sz w:val="16"/>
+          <w:szCs w:val="16"/>
+        </w:rPr>
+        <w:t>«DICTAMENLISTA40»</w:t>
+      </w:r>
+    </w:p>
+    <w:p>
+      <w:pPr>
+        <w:rPr>
+          <w:rFonts w:cstheme="minorHAnsi"/>
+          <w:sz w:val="16"/>
+          <w:szCs w:val="16"/>
+        </w:rPr>
+      </w:pPr>
+      <w:r>
+        <w:rPr>
+          <w:rFonts w:cstheme="minorHAnsi"/>
+          <w:sz w:val="16"/>
+          <w:szCs w:val="16"/>
+        </w:rPr>
+        <w:t>«DICTAMENLISTA41»</w:t>
+      </w:r>
+    </w:p>
+    <w:p>
+      <w:pPr>
+        <w:rPr>
+          <w:rFonts w:cstheme="minorHAnsi"/>
+          <w:sz w:val="16"/>
+          <w:szCs w:val="16"/>
+        </w:rPr>
+      </w:pPr>
+      <w:r>
+        <w:rPr>
+          <w:rFonts w:cstheme="minorHAnsi"/>
+          <w:sz w:val="16"/>
+          <w:szCs w:val="16"/>
+        </w:rPr>
+        <w:t>«DICTAMENLISTA42»</w:t>
+      </w:r>
+    </w:p>
+    <w:p>
+      <w:pPr>
+        <w:rPr>
+          <w:rFonts w:cstheme="minorHAnsi"/>
+          <w:sz w:val="16"/>
+          <w:szCs w:val="16"/>
+        </w:rPr>
+      </w:pPr>
+      <w:r>
+        <w:rPr>
+          <w:rFonts w:cstheme="minorHAnsi"/>
+          <w:sz w:val="16"/>
+          <w:szCs w:val="16"/>
+        </w:rPr>
+        <w:t>«DICTAMENLISTA43»</w:t>
+      </w:r>
+    </w:p>
+    <w:p>
+      <w:pPr>
+        <w:rPr>
+          <w:rFonts w:cstheme="minorHAnsi"/>
+          <w:sz w:val="16"/>
+          <w:szCs w:val="16"/>
+        </w:rPr>
+      </w:pPr>
+      <w:r>
+        <w:rPr>
+          <w:rFonts w:cstheme="minorHAnsi"/>
+          <w:sz w:val="16"/>
+          <w:szCs w:val="16"/>
+        </w:rPr>
+        <w:t>«DICTAMENLISTA44»</w:t>
+      </w:r>
+    </w:p>
+    <w:p>
+      <w:pPr>
+        <w:rPr>
+          <w:rFonts w:cstheme="minorHAnsi"/>
+          <w:sz w:val="16"/>
+          <w:szCs w:val="16"/>
+        </w:rPr>
+      </w:pPr>
+      <w:r>
+        <w:rPr>
+          <w:rFonts w:cstheme="minorHAnsi"/>
+          <w:sz w:val="16"/>
+          <w:szCs w:val="16"/>
+        </w:rPr>
+        <w:t>«DICTAMENLISTA45»</w:t>
+      </w:r>
+    </w:p>
+    <w:p>
+      <w:pPr>
+        <w:rPr>
+          <w:rFonts w:cstheme="minorHAnsi"/>
+          <w:sz w:val="16"/>
+          <w:szCs w:val="16"/>
+        </w:rPr>
+      </w:pPr>
+      <w:r>
+        <w:rPr>
+          <w:rFonts w:cstheme="minorHAnsi"/>
+          <w:sz w:val="16"/>
+          <w:szCs w:val="16"/>
+        </w:rPr>
+        <w:t>«DICTAMENLISTA46»</w:t>
+      </w:r>
+    </w:p>
+    <w:p>
+      <w:pPr>
+        <w:rPr>
+          <w:rFonts w:cstheme="minorHAnsi"/>
+          <w:sz w:val="16"/>
+          <w:szCs w:val="16"/>
+        </w:rPr>
+      </w:pPr>
+      <w:r>
+        <w:rPr>
+          <w:rFonts w:cstheme="minorHAnsi"/>
+          <w:sz w:val="16"/>
+          <w:szCs w:val="16"/>
+        </w:rPr>
+        <w:t>«DICTAMENLISTA47»</w:t>
+      </w:r>
+    </w:p>
+    <w:p>
+      <w:pPr>
+        <w:rPr>
+          <w:rFonts w:cstheme="minorHAnsi"/>
+          <w:sz w:val="16"/>
+          <w:szCs w:val="16"/>
+        </w:rPr>
+      </w:pPr>
+      <w:r>
+        <w:rPr>
+          <w:rFonts w:cstheme="minorHAnsi"/>
+          <w:sz w:val="16"/>
+          <w:szCs w:val="16"/>
+        </w:rPr>
+        <w:t>«DICTAMENLISTA48»</w:t>
+      </w:r>
+    </w:p>
+    <w:p>
+      <w:pPr>
+        <w:rPr>
+          <w:rFonts w:cstheme="minorHAnsi"/>
+          <w:sz w:val="16"/>
+          <w:szCs w:val="16"/>
+        </w:rPr>
+      </w:pPr>
+      <w:r>
+        <w:rPr>
+          <w:rFonts w:cstheme="minorHAnsi"/>
+          <w:sz w:val="16"/>
+          <w:szCs w:val="16"/>
+        </w:rPr>
+        <w:t>«DICTAMENLISTA49»</w:t>
+      </w:r>
+    </w:p>
+    <w:p>
+      <w:pPr>
+        <w:rPr>
+          <w:rFonts w:cstheme="minorHAnsi"/>
+          <w:sz w:val="16"/>
+          <w:szCs w:val="16"/>
+        </w:rPr>
+      </w:pPr>
+      <w:r>
+        <w:rPr>
+          <w:rFonts w:cstheme="minorHAnsi"/>
+          <w:sz w:val="16"/>
+          <w:szCs w:val="16"/>
+        </w:rPr>
+        <w:t>«DICTAMENLISTA50»</w:t>
+      </w:r>
+    </w:p>
+    <w:p>
+      <w:pPr>
+        <w:rPr>
+          <w:rFonts w:cstheme="minorHAnsi"/>
+          <w:sz w:val="16"/>
+          <w:szCs w:val="16"/>
+        </w:rPr>
+      </w:pPr>
+      <w:r>
+        <w:rPr>
+          <w:rFonts w:cstheme="minorHAnsi"/>
+          <w:sz w:val="16"/>
+          <w:szCs w:val="16"/>
+        </w:rPr>
+        <w:t>«DICTAMENLISTA51»</w:t>
+      </w:r>
+    </w:p>
+    <w:p>
+      <w:pPr>
+        <w:rPr>
+          <w:rFonts w:cstheme="minorHAnsi"/>
+          <w:sz w:val="16"/>
+          <w:szCs w:val="16"/>
+        </w:rPr>
+      </w:pPr>
+      <w:r>
+        <w:rPr>
+          <w:rFonts w:cstheme="minorHAnsi"/>
+          <w:sz w:val="16"/>
+          <w:szCs w:val="16"/>
+        </w:rPr>
+        <w:t>«DICTAMENLISTA52»</w:t>
+      </w:r>
+    </w:p>
+    <w:p>
+      <w:pPr>
+        <w:rPr>
+          <w:rFonts w:cstheme="minorHAnsi"/>
+          <w:sz w:val="16"/>
+          <w:szCs w:val="16"/>
+        </w:rPr>
+      </w:pPr>
+      <w:r>
+        <w:rPr>
+          <w:rFonts w:cstheme="minorHAnsi"/>
+          <w:sz w:val="16"/>
+          <w:szCs w:val="16"/>
+        </w:rPr>
+        <w:t>«DICTAMENLISTA53»</w:t>
+      </w:r>
+    </w:p>
+    <w:p>
+      <w:pPr>
+        <w:rPr>
+          <w:rFonts w:cstheme="minorHAnsi"/>
+          <w:sz w:val="16"/>
+          <w:szCs w:val="16"/>
+        </w:rPr>
+      </w:pPr>
+      <w:r>
+        <w:rPr>
+          <w:rFonts w:cstheme="minorHAnsi"/>
+          <w:sz w:val="16"/>
+          <w:szCs w:val="16"/>
+        </w:rPr>
+        <w:t>«DICTAMENLISTA54»</w:t>
+      </w:r>
+    </w:p>
+    <w:p>
+      <w:pPr>
+        <w:rPr>
+          <w:rFonts w:cstheme="minorHAnsi"/>
+          <w:sz w:val="16"/>
+          <w:szCs w:val="16"/>
+        </w:rPr>
+      </w:pPr>
+      <w:r>
+        <w:rPr>
+          <w:rFonts w:cstheme="minorHAnsi"/>
+          <w:sz w:val="16"/>
+          <w:szCs w:val="16"/>
+        </w:rPr>
+        <w:t>«DICTAMENLISTA55»</w:t>
+      </w:r>
+    </w:p>
+    <w:p>
+      <w:pPr>
+        <w:rPr>
+          <w:rFonts w:cstheme="minorHAnsi"/>
+          <w:sz w:val="16"/>
+          <w:szCs w:val="16"/>
+        </w:rPr>
+      </w:pPr>
+      <w:r>
+        <w:rPr>
+          <w:rFonts w:cstheme="minorHAnsi"/>
+          <w:sz w:val="16"/>
+          <w:szCs w:val="16"/>
+        </w:rPr>
+        <w:t>«DICTAMENLISTA56»</w:t>
+      </w:r>
+    </w:p>
+    <w:p>
+      <w:pPr>
+        <w:rPr>
+          <w:rFonts w:cstheme="minorHAnsi"/>
+          <w:sz w:val="16"/>
+          <w:szCs w:val="16"/>
+        </w:rPr>
+      </w:pPr>
+      <w:r>
+        <w:rPr>
+          <w:rFonts w:cstheme="minorHAnsi"/>
+          <w:sz w:val="16"/>
+          <w:szCs w:val="16"/>
+        </w:rPr>
+        <w:t>«DICTAMENLISTA57»</w:t>
+      </w:r>
+    </w:p>
+    <w:p>
+      <w:pPr>
+        <w:rPr>
+          <w:rFonts w:cstheme="minorHAnsi"/>
+          <w:sz w:val="16"/>
+          <w:szCs w:val="16"/>
+        </w:rPr>
+      </w:pPr>
+      <w:r>
+        <w:rPr>
+          <w:rFonts w:cstheme="minorHAnsi"/>
+          <w:sz w:val="16"/>
+          <w:szCs w:val="16"/>
+        </w:rPr>
+        <w:t>«DICTAMENLISTA58»</w:t>
+      </w:r>
+    </w:p>
+    <w:p>
+      <w:pPr>
+        <w:rPr>
+          <w:rFonts w:cstheme="minorHAnsi"/>
+          <w:sz w:val="16"/>
+          <w:szCs w:val="16"/>
+        </w:rPr>
+      </w:pPr>
+      <w:r>
+        <w:rPr>
+          <w:rFonts w:cstheme="minorHAnsi"/>
+          <w:sz w:val="16"/>
+          <w:szCs w:val="16"/>
+        </w:rPr>
+        <w:t>«DICTAMENLISTA59»</w:t>
+      </w:r>
+    </w:p>
+    <w:p>
+      <w:pPr>
+        <w:rPr>
+          <w:rFonts w:cstheme="minorHAnsi"/>
+          <w:sz w:val="16"/>
+          <w:szCs w:val="16"/>
+        </w:rPr>
+      </w:pPr>
+      <w:r>
+        <w:rPr>
+          <w:rFonts w:cstheme="minorHAnsi"/>
+          <w:sz w:val="16"/>
+          <w:szCs w:val="16"/>
+        </w:rPr>
+        <w:t>«DICTAMENLISTA60»</w:t>
+      </w:r>
+    </w:p>
+    <w:p>
+      <w:pPr>
+        <w:rPr>
+          <w:rFonts w:cstheme="minorHAnsi"/>
+          <w:sz w:val="16"/>
+          <w:szCs w:val="16"/>
+        </w:rPr>
+      </w:pPr>
+      <w:r>
+        <w:rPr>
+          <w:rFonts w:cstheme="minorHAnsi"/>
+          <w:sz w:val="16"/>
+          <w:szCs w:val="16"/>
+        </w:rPr>
+        <w:t>«DICTAMENLISTA61»</w:t>
+      </w:r>
+    </w:p>
+    <w:p>
+      <w:pPr>
+        <w:rPr>
+          <w:rFonts w:cstheme="minorHAnsi"/>
+          <w:sz w:val="16"/>
+          <w:szCs w:val="16"/>
+        </w:rPr>
+      </w:pPr>
+      <w:r>
+        <w:rPr>
+          <w:rFonts w:cstheme="minorHAnsi"/>
+          <w:sz w:val="16"/>
+          <w:szCs w:val="16"/>
+        </w:rPr>
+        <w:t>«DICTAMENLISTA62»</w:t>
+      </w:r>
+    </w:p>
+    <w:p>
+      <w:pPr>
+        <w:rPr>
+          <w:rFonts w:cstheme="minorHAnsi"/>
+          <w:sz w:val="16"/>
+          <w:szCs w:val="16"/>
+        </w:rPr>
+      </w:pPr>
+      <w:r>
+        <w:rPr>
+          <w:rFonts w:cstheme="minorHAnsi"/>
+          <w:sz w:val="16"/>
+          <w:szCs w:val="16"/>
+        </w:rPr>
+        <w:t>«DICTAMENLISTA63»</w:t>
+      </w:r>
+    </w:p>
+    <w:p>
+      <w:pPr>
+        <w:rPr>
+          <w:rFonts w:cstheme="minorHAnsi"/>
+          <w:sz w:val="16"/>
+          <w:szCs w:val="16"/>
+        </w:rPr>
+      </w:pPr>
+      <w:r>
+        <w:rPr>
+          <w:rFonts w:cstheme="minorHAnsi"/>
+          <w:sz w:val="16"/>
+          <w:szCs w:val="16"/>
+        </w:rPr>
+        <w:t>«DICTAMENLISTA64»</w:t>
+      </w:r>
+    </w:p>
+    <w:p>
+      <w:pPr>
+        <w:rPr>
+          <w:rFonts w:cstheme="minorHAnsi"/>
+          <w:sz w:val="16"/>
+          <w:szCs w:val="16"/>
+        </w:rPr>
+      </w:pPr>
+      <w:r>
+        <w:rPr>
+          <w:rFonts w:cstheme="minorHAnsi"/>
+          <w:sz w:val="16"/>
+          <w:szCs w:val="16"/>
+        </w:rPr>
+        <w:t>«DICTAMENLISTA65»</w:t>
+      </w:r>
+    </w:p>
+    <w:p>
+      <w:pPr>
+        <w:rPr>
+          <w:rFonts w:cstheme="minorHAnsi"/>
+          <w:sz w:val="16"/>
+          <w:szCs w:val="16"/>
+        </w:rPr>
+      </w:pPr>
+      <w:r>
+        <w:rPr>
+          <w:rFonts w:cstheme="minorHAnsi"/>
+          <w:sz w:val="16"/>
+          <w:szCs w:val="16"/>
+        </w:rPr>
         <w:lastRenderedPageBreak/>
-        <w:t>«DICTAMENLISTA35»</w:t>
-      </w:r>
-    </w:p>
-    <w:p>
-      <w:pPr>
-        <w:rPr>
-          <w:rFonts w:cstheme="minorHAnsi"/>
-          <w:sz w:val="16"/>
-          <w:szCs w:val="16"/>
-        </w:rPr>
-      </w:pPr>
-      <w:r>
-        <w:rPr>
-          <w:rFonts w:cstheme="minorHAnsi"/>
-          <w:sz w:val="16"/>
-          <w:szCs w:val="16"/>
-        </w:rPr>
-        <w:t>«DICTAMENLISTA36»</w:t>
-      </w:r>
-    </w:p>
-    <w:p>
-      <w:pPr>
-        <w:rPr>
-          <w:rFonts w:cstheme="minorHAnsi"/>
-          <w:sz w:val="16"/>
-          <w:szCs w:val="16"/>
-        </w:rPr>
-      </w:pPr>
-      <w:r>
-        <w:rPr>
-          <w:rFonts w:cstheme="minorHAnsi"/>
-          <w:sz w:val="16"/>
-          <w:szCs w:val="16"/>
-        </w:rPr>
-        <w:t>«DICTAMENLISTA37»</w:t>
-      </w:r>
-    </w:p>
-    <w:p>
-      <w:pPr>
-        <w:rPr>
-          <w:rFonts w:cstheme="minorHAnsi"/>
-          <w:sz w:val="16"/>
-          <w:szCs w:val="16"/>
-        </w:rPr>
-      </w:pPr>
-      <w:r>
-        <w:rPr>
-          <w:rFonts w:cstheme="minorHAnsi"/>
-          <w:sz w:val="16"/>
-          <w:szCs w:val="16"/>
-        </w:rPr>
-        <w:t>«DICTAMENLISTA38»</w:t>
-      </w:r>
-    </w:p>
-    <w:p>
-      <w:pPr>
-        <w:rPr>
-          <w:rFonts w:cstheme="minorHAnsi"/>
-          <w:sz w:val="16"/>
-          <w:szCs w:val="16"/>
-        </w:rPr>
-      </w:pPr>
-      <w:r>
-        <w:rPr>
-          <w:rFonts w:cstheme="minorHAnsi"/>
-          <w:sz w:val="16"/>
-          <w:szCs w:val="16"/>
-        </w:rPr>
-        <w:t>«DICTAMENLISTA39»</w:t>
-      </w:r>
-    </w:p>
-    <w:p>
-      <w:pPr>
-        <w:rPr>
-          <w:rFonts w:cstheme="minorHAnsi"/>
-          <w:sz w:val="16"/>
-          <w:szCs w:val="16"/>
-        </w:rPr>
-      </w:pPr>
-      <w:r>
-        <w:rPr>
-          <w:rFonts w:cstheme="minorHAnsi"/>
-          <w:sz w:val="16"/>
-          <w:szCs w:val="16"/>
-        </w:rPr>
-        <w:t>«DICTAMENLISTA40»</w:t>
-      </w:r>
-    </w:p>
-    <w:p>
-      <w:pPr>
-        <w:rPr>
-          <w:rFonts w:cstheme="minorHAnsi"/>
-          <w:sz w:val="16"/>
-          <w:szCs w:val="16"/>
-        </w:rPr>
-      </w:pPr>
-      <w:r>
-        <w:rPr>
-          <w:rFonts w:cstheme="minorHAnsi"/>
-          <w:sz w:val="16"/>
-          <w:szCs w:val="16"/>
-        </w:rPr>
-        <w:t>«DICTAMENLISTA41»</w:t>
-      </w:r>
-    </w:p>
-    <w:p>
-      <w:pPr>
-        <w:rPr>
-          <w:rFonts w:cstheme="minorHAnsi"/>
-          <w:sz w:val="16"/>
-          <w:szCs w:val="16"/>
-        </w:rPr>
-      </w:pPr>
-      <w:r>
-        <w:rPr>
-          <w:rFonts w:cstheme="minorHAnsi"/>
-          <w:sz w:val="16"/>
-          <w:szCs w:val="16"/>
-        </w:rPr>
-        <w:t>«DICTAMENLISTA42»</w:t>
-      </w:r>
-    </w:p>
-    <w:p>
-      <w:pPr>
-        <w:rPr>
-          <w:rFonts w:cstheme="minorHAnsi"/>
-          <w:sz w:val="16"/>
-          <w:szCs w:val="16"/>
-        </w:rPr>
-      </w:pPr>
-      <w:r>
-        <w:rPr>
-          <w:rFonts w:cstheme="minorHAnsi"/>
-          <w:sz w:val="16"/>
-          <w:szCs w:val="16"/>
-        </w:rPr>
-        <w:t>«DICTAMENLISTA43»</w:t>
-      </w:r>
-    </w:p>
-    <w:p>
-      <w:pPr>
-        <w:rPr>
-          <w:rFonts w:cstheme="minorHAnsi"/>
-          <w:sz w:val="16"/>
-          <w:szCs w:val="16"/>
-        </w:rPr>
-      </w:pPr>
-      <w:r>
-        <w:rPr>
-          <w:rFonts w:cstheme="minorHAnsi"/>
-          <w:sz w:val="16"/>
-          <w:szCs w:val="16"/>
-        </w:rPr>
-        <w:t>«DICTAMENLISTA44»</w:t>
-      </w:r>
-    </w:p>
-    <w:p>
-      <w:pPr>
-        <w:rPr>
-          <w:rFonts w:cstheme="minorHAnsi"/>
-          <w:sz w:val="16"/>
-          <w:szCs w:val="16"/>
-        </w:rPr>
-      </w:pPr>
-      <w:r>
-        <w:rPr>
-          <w:rFonts w:cstheme="minorHAnsi"/>
-          <w:sz w:val="16"/>
-          <w:szCs w:val="16"/>
-        </w:rPr>
-        <w:t>«DICTAMENLISTA45»</w:t>
-      </w:r>
-    </w:p>
-    <w:p>
-      <w:pPr>
-        <w:rPr>
-          <w:rFonts w:cstheme="minorHAnsi"/>
-          <w:sz w:val="16"/>
-          <w:szCs w:val="16"/>
-        </w:rPr>
-      </w:pPr>
-      <w:r>
-        <w:rPr>
-          <w:rFonts w:cstheme="minorHAnsi"/>
-          <w:sz w:val="16"/>
-          <w:szCs w:val="16"/>
-        </w:rPr>
-        <w:t>«DICTAMENLISTA46»</w:t>
-      </w:r>
-    </w:p>
-    <w:p>
-      <w:pPr>
-        <w:rPr>
-          <w:rFonts w:cstheme="minorHAnsi"/>
-          <w:sz w:val="16"/>
-          <w:szCs w:val="16"/>
-        </w:rPr>
-      </w:pPr>
-      <w:r>
-        <w:rPr>
-          <w:rFonts w:cstheme="minorHAnsi"/>
-          <w:sz w:val="16"/>
-          <w:szCs w:val="16"/>
-        </w:rPr>
-        <w:t>«DICTAMENLISTA47»</w:t>
-      </w:r>
-    </w:p>
-    <w:p>
-      <w:pPr>
-        <w:rPr>
-          <w:rFonts w:cstheme="minorHAnsi"/>
-          <w:sz w:val="16"/>
-          <w:szCs w:val="16"/>
-        </w:rPr>
-      </w:pPr>
-      <w:r>
-        <w:rPr>
-          <w:rFonts w:cstheme="minorHAnsi"/>
-          <w:sz w:val="16"/>
-          <w:szCs w:val="16"/>
-        </w:rPr>
-        <w:t>«DICTAMENLISTA48»</w:t>
-      </w:r>
-    </w:p>
-    <w:p>
-      <w:pPr>
-        <w:rPr>
-          <w:rFonts w:cstheme="minorHAnsi"/>
-          <w:sz w:val="16"/>
-          <w:szCs w:val="16"/>
-        </w:rPr>
-      </w:pPr>
-      <w:r>
-        <w:rPr>
-          <w:rFonts w:cstheme="minorHAnsi"/>
-          <w:sz w:val="16"/>
-          <w:szCs w:val="16"/>
-        </w:rPr>
-        <w:t>«DICTAMENLISTA49»</w:t>
-      </w:r>
-    </w:p>
-    <w:p>
-      <w:pPr>
-        <w:rPr>
-          <w:rFonts w:cstheme="minorHAnsi"/>
-          <w:sz w:val="16"/>
-          <w:szCs w:val="16"/>
-        </w:rPr>
-      </w:pPr>
-      <w:r>
-        <w:rPr>
-          <w:rFonts w:cstheme="minorHAnsi"/>
-          <w:sz w:val="16"/>
-          <w:szCs w:val="16"/>
-        </w:rPr>
-        <w:t>«DICTAMENLISTA50»</w:t>
-      </w:r>
-    </w:p>
-    <w:p>
-      <w:pPr>
-        <w:rPr>
-          <w:rFonts w:cstheme="minorHAnsi"/>
-          <w:sz w:val="16"/>
-          <w:szCs w:val="16"/>
-        </w:rPr>
-      </w:pPr>
-      <w:r>
-        <w:rPr>
-          <w:rFonts w:cstheme="minorHAnsi"/>
-          <w:sz w:val="16"/>
-          <w:szCs w:val="16"/>
-        </w:rPr>
-        <w:t>«DICTAMENLISTA51»</w:t>
-      </w:r>
-    </w:p>
-    <w:p>
-      <w:pPr>
-        <w:rPr>
-          <w:rFonts w:cstheme="minorHAnsi"/>
-          <w:sz w:val="16"/>
-          <w:szCs w:val="16"/>
-        </w:rPr>
-      </w:pPr>
-      <w:r>
-        <w:rPr>
-          <w:rFonts w:cstheme="minorHAnsi"/>
-          <w:sz w:val="16"/>
-          <w:szCs w:val="16"/>
-        </w:rPr>
-        <w:t>«DICTAMENLISTA52»</w:t>
-      </w:r>
-    </w:p>
-    <w:p>
-      <w:pPr>
-        <w:rPr>
-          <w:rFonts w:cstheme="minorHAnsi"/>
-          <w:sz w:val="16"/>
-          <w:szCs w:val="16"/>
-        </w:rPr>
-      </w:pPr>
-      <w:r>
-        <w:rPr>
-          <w:rFonts w:cstheme="minorHAnsi"/>
-          <w:sz w:val="16"/>
-          <w:szCs w:val="16"/>
-        </w:rPr>
-        <w:t>«DICTAMENLISTA53»</w:t>
-      </w:r>
-    </w:p>
-    <w:p>
-      <w:pPr>
-        <w:rPr>
-          <w:rFonts w:cstheme="minorHAnsi"/>
-          <w:sz w:val="16"/>
-          <w:szCs w:val="16"/>
-        </w:rPr>
-      </w:pPr>
-      <w:r>
-        <w:rPr>
-          <w:rFonts w:cstheme="minorHAnsi"/>
-          <w:sz w:val="16"/>
-          <w:szCs w:val="16"/>
-        </w:rPr>
-        <w:t>«DICTAMENLISTA54»</w:t>
-      </w:r>
-    </w:p>
-    <w:p>
-      <w:pPr>
-        <w:rPr>
-          <w:rFonts w:cstheme="minorHAnsi"/>
-          <w:sz w:val="16"/>
-          <w:szCs w:val="16"/>
-        </w:rPr>
-      </w:pPr>
-      <w:r>
-        <w:rPr>
-          <w:rFonts w:cstheme="minorHAnsi"/>
-          <w:sz w:val="16"/>
-          <w:szCs w:val="16"/>
-        </w:rPr>
-        <w:t>«DICTAMENLISTA55»</w:t>
-      </w:r>
-    </w:p>
-    <w:p>
-      <w:pPr>
-        <w:rPr>
-          <w:rFonts w:cstheme="minorHAnsi"/>
-          <w:sz w:val="16"/>
-          <w:szCs w:val="16"/>
-        </w:rPr>
-      </w:pPr>
-      <w:r>
-        <w:rPr>
-          <w:rFonts w:cstheme="minorHAnsi"/>
-          <w:sz w:val="16"/>
-          <w:szCs w:val="16"/>
-        </w:rPr>
-        <w:t>«DICTAMENLISTA56»</w:t>
-      </w:r>
-    </w:p>
-    <w:p>
-      <w:pPr>
-        <w:rPr>
-          <w:rFonts w:cstheme="minorHAnsi"/>
-          <w:sz w:val="16"/>
-          <w:szCs w:val="16"/>
-        </w:rPr>
-      </w:pPr>
-      <w:r>
-        <w:rPr>
-          <w:rFonts w:cstheme="minorHAnsi"/>
-          <w:sz w:val="16"/>
-          <w:szCs w:val="16"/>
-        </w:rPr>
-        <w:t>«DICTAMENLISTA57»</w:t>
-      </w:r>
-    </w:p>
-    <w:p>
-      <w:pPr>
-        <w:rPr>
-          <w:rFonts w:cstheme="minorHAnsi"/>
-          <w:sz w:val="16"/>
-          <w:szCs w:val="16"/>
-        </w:rPr>
-      </w:pPr>
-      <w:r>
-        <w:rPr>
-          <w:rFonts w:cstheme="minorHAnsi"/>
-          <w:sz w:val="16"/>
-          <w:szCs w:val="16"/>
-        </w:rPr>
-        <w:t>«DICTAMENLISTA58»</w:t>
-      </w:r>
-    </w:p>
-    <w:p>
-      <w:pPr>
-        <w:rPr>
-          <w:rFonts w:cstheme="minorHAnsi"/>
-          <w:sz w:val="16"/>
-          <w:szCs w:val="16"/>
-        </w:rPr>
-      </w:pPr>
-      <w:r>
-        <w:rPr>
-          <w:rFonts w:cstheme="minorHAnsi"/>
-          <w:sz w:val="16"/>
-          <w:szCs w:val="16"/>
-        </w:rPr>
-        <w:t>«DICTAMENLISTA59»</w:t>
-      </w:r>
-    </w:p>
-    <w:p>
-      <w:pPr>
-        <w:rPr>
-          <w:rFonts w:cstheme="minorHAnsi"/>
-          <w:sz w:val="16"/>
-          <w:szCs w:val="16"/>
-        </w:rPr>
-      </w:pPr>
-      <w:r>
-        <w:rPr>
-          <w:rFonts w:cstheme="minorHAnsi"/>
-          <w:sz w:val="16"/>
-          <w:szCs w:val="16"/>
-        </w:rPr>
-        <w:t>«DICTAMENLISTA60»</w:t>
-      </w:r>
-    </w:p>
-    <w:p>
-      <w:pPr>
-        <w:rPr>
-          <w:rFonts w:cstheme="minorHAnsi"/>
-          <w:sz w:val="16"/>
-          <w:szCs w:val="16"/>
-        </w:rPr>
-      </w:pPr>
-      <w:r>
-        <w:rPr>
-          <w:rFonts w:cstheme="minorHAnsi"/>
-          <w:sz w:val="16"/>
-          <w:szCs w:val="16"/>
-        </w:rPr>
-        <w:t>«DICTAMENLISTA61»</w:t>
-      </w:r>
-    </w:p>
-    <w:p>
-      <w:pPr>
-        <w:rPr>
-          <w:rFonts w:cstheme="minorHAnsi"/>
-          <w:sz w:val="16"/>
-          <w:szCs w:val="16"/>
-        </w:rPr>
-      </w:pPr>
-      <w:r>
-        <w:rPr>
-          <w:rFonts w:cstheme="minorHAnsi"/>
-          <w:sz w:val="16"/>
-          <w:szCs w:val="16"/>
-        </w:rPr>
-        <w:t>«DICTAMENLISTA62»</w:t>
-      </w:r>
-    </w:p>
-    <w:p>
-      <w:pPr>
-        <w:rPr>
-          <w:rFonts w:cstheme="minorHAnsi"/>
-          <w:sz w:val="16"/>
-          <w:szCs w:val="16"/>
-        </w:rPr>
-      </w:pPr>
-      <w:r>
-        <w:rPr>
-          <w:rFonts w:cstheme="minorHAnsi"/>
-          <w:sz w:val="16"/>
-          <w:szCs w:val="16"/>
-        </w:rPr>
-        <w:t>«DICTAMENLISTA63»</w:t>
-      </w:r>
-    </w:p>
-    <w:p>
-      <w:pPr>
-        <w:rPr>
-          <w:rFonts w:cstheme="minorHAnsi"/>
-          <w:sz w:val="16"/>
-          <w:szCs w:val="16"/>
-        </w:rPr>
-      </w:pPr>
-      <w:r>
-        <w:rPr>
-          <w:rFonts w:cstheme="minorHAnsi"/>
-          <w:sz w:val="16"/>
-          <w:szCs w:val="16"/>
-        </w:rPr>
-        <w:t>«DICTAMENLISTA64»</w:t>
-      </w:r>
-    </w:p>
-    <w:p>
-      <w:pPr>
-        <w:rPr>
-          <w:rFonts w:cstheme="minorHAnsi"/>
-          <w:sz w:val="16"/>
-          <w:szCs w:val="16"/>
-        </w:rPr>
-      </w:pPr>
-      <w:r>
-        <w:rPr>
-          <w:rFonts w:cstheme="minorHAnsi"/>
-          <w:sz w:val="16"/>
-          <w:szCs w:val="16"/>
-        </w:rPr>
-        <w:t>«DICTAMENLISTA65»</w:t>
-      </w:r>
-    </w:p>
-    <w:p>
-      <w:pPr>
-        <w:rPr>
-          <w:rFonts w:cstheme="minorHAnsi"/>
-          <w:sz w:val="16"/>
-          <w:szCs w:val="16"/>
-        </w:rPr>
-      </w:pPr>
-      <w:r>
-        <w:rPr>
-          <w:rFonts w:cstheme="minorHAnsi"/>
-          <w:sz w:val="16"/>
-          <w:szCs w:val="16"/>
-        </w:rPr>
         <w:t>«DICTAMENLISTA66»</w:t>
       </w:r>
     </w:p>
@@ -1207,7 +1228,6 @@
           <w:sz w:val="16"/>
           <w:szCs w:val="16"/>
         </w:rPr>
-        <w:lastRenderedPageBreak/>
         <w:t>«DICTAMENLISTA70»</w:t>
       </w:r>
     </w:p>
@@ -1655,12 +1675,7 @@
       </w:r>
     </w:p>
     <w:sectPr>
-      <w:headerReference w:type="even" r:id="rId6"/>
-      <w:headerReference w:type="default" r:id="rId7"/>
-      <w:footerReference w:type="even" r:id="rId8"/>
-      <w:footerReference w:type="default" r:id="rId9"/>
-      <w:headerReference w:type="first" r:id="rId10"/>
-      <w:footerReference w:type="first" r:id="rId11"/>
+      <w:footerReference w:type="default" r:id="rId6"/>
       <w:pgSz w:w="12240" w:h="15840"/>
       <w:pgMar w:top="1440" w:right="1080" w:bottom="1440" w:left="1080" w:header="708" w:footer="708" w:gutter="0"/>
       <w:cols w:space="708"/>
@@ -1696,16 +1711,6 @@
 </file>
 
 <file path=word/footer1.xml><?xml version="1.0" encoding="utf-8"?>
-<w:ftr xmlns:wpc="http://schemas.microsoft.com/office/word/2010/wordprocessingCanvas" xmlns:cx="http://schemas.microsoft.com/office/drawing/2014/chartex" xmlns:cx1="http://schemas.microsoft.com/office/drawing/2015/9/8/chartex" xmlns:cx2="http://schemas.microsoft.com/office/drawing/2015/10/21/chartex" xmlns:cx3="http://schemas.microsoft.com/office/drawing/2016/5/9/chartex" xmlns:cx4="http://schemas.microsoft.com/office/drawing/2016/5/10/chartex" xmlns:cx5="http://schemas.microsoft.com/office/drawing/2016/5/11/chartex" xmlns:cx6="http://schemas.microsoft.com/office/drawing/2016/5/12/chartex" xmlns:cx7="http://schemas.microsoft.com/office/drawing/2016/5/13/chartex" xmlns:cx8="http://schemas.microsoft.com/office/drawing/2016/5/14/chartex" xmlns:mc="http://schemas.openxmlformats.org/markup-compatibility/2006" xmlns:aink="http://schemas.microsoft.com/office/drawing/2016/ink" xmlns:am3d="http://schemas.microsoft.com/office/drawing/2017/model3d" xmlns:o="urn:schemas-microsoft-com:office:office" xmlns:r="http://schemas.openxmlformats.org/officeDocument/2006/relationships" xmlns:m="http://schemas.openxmlformats.org/officeDocument/2006/math" xmlns:v="urn:schemas-microsoft-com:vml" xmlns:wp14="http://schemas.microsoft.com/office/word/2010/wordprocessingDrawing" xmlns:wp="http://schemas.openxmlformats.org/drawingml/2006/wordprocessingDrawing" xmlns:w10="urn:schemas-microsoft-com:office:word" xmlns:w="http://schemas.openxmlformats.org/wordprocessingml/2006/main" xmlns:w14="http://schemas.microsoft.com/office/word/2010/wordml" xmlns:w15="http://schemas.microsoft.com/office/word/2012/wordml" xmlns:w16cid="http://schemas.microsoft.com/office/word/2016/wordml/cid" xmlns:w16se="http://schemas.microsoft.com/office/word/2015/wordml/symex" xmlns:wpg="http://schemas.microsoft.com/office/word/2010/wordprocessingGroup" xmlns:wpi="http://schemas.microsoft.com/office/word/2010/wordprocessingInk" xmlns:wne="http://schemas.microsoft.com/office/word/2006/wordml" xmlns:wps="http://schemas.microsoft.com/office/word/2010/wordprocessingShape" mc:Ignorable="w14 w15 w16se w16cid wp14">
-  <w:p>
-    <w:pPr>
-      <w:pStyle w:val="Piedepgina"/>
-    </w:pPr>
-  </w:p>
-</w:ftr>
-</file>
-
-<file path=word/footer2.xml><?xml version="1.0" encoding="utf-8"?>
 <w:ftr xmlns:wpc="http://schemas.microsoft.com/office/word/2010/wordprocessingCanvas" xmlns:cx="http://schemas.microsoft.com/office/drawing/2014/chartex" xmlns:cx1="http://schemas.microsoft.com/office/drawing/2015/9/8/chartex" xmlns:cx2="http://schemas.microsoft.com/office/drawing/2015/10/21/chartex" xmlns:cx3="http://schemas.microsoft.com/office/drawing/2016/5/9/chartex" xmlns:cx4="http://schemas.microsoft.com/office/drawing/2016/5/10/chartex" xmlns:cx5="http://schemas.microsoft.com/office/drawing/2016/5/11/chartex" xmlns:cx6="http://schemas.microsoft.com/office/drawing/2016/5/12/chartex" xmlns:cx7="http://schemas.microsoft.com/office/drawing/2016/5/13/chartex" xmlns:cx8="http://schemas.microsoft.com/office/drawing/2016/5/14/chartex" xmlns:mc="http://schemas.openxmlformats.org/markup-compatibility/2006" xmlns:aink="http://schemas.microsoft.com/office/drawing/2016/ink" xmlns:am3d="http://schemas.microsoft.com/office/drawing/2017/model3d" xmlns:o="urn:schemas-microsoft-com:office:office" xmlns:r="http://schemas.openxmlformats.org/officeDocument/2006/relationships" xmlns:m="http://schemas.openxmlformats.org/officeDocument/2006/math" xmlns:v="urn:schemas-microsoft-com:vml" xmlns:wp14="http://schemas.microsoft.com/office/word/2010/wordprocessingDrawing" xmlns:wp="http://schemas.openxmlformats.org/drawingml/2006/wordprocessingDrawing" xmlns:w10="urn:schemas-microsoft-com:office:word" xmlns:w="http://schemas.openxmlformats.org/wordprocessingml/2006/main" xmlns:w14="http://schemas.microsoft.com/office/word/2010/wordml" xmlns:w15="http://schemas.microsoft.com/office/word/2012/wordml" xmlns:w16cid="http://schemas.microsoft.com/office/word/2016/wordml/cid" xmlns:w16se="http://schemas.microsoft.com/office/word/2015/wordml/symex" xmlns:wpg="http://schemas.microsoft.com/office/word/2010/wordprocessingGroup" xmlns:wpi="http://schemas.microsoft.com/office/word/2010/wordprocessingInk" xmlns:wne="http://schemas.microsoft.com/office/word/2006/wordml" xmlns:wps="http://schemas.microsoft.com/office/word/2010/wordprocessingShape" mc:Ignorable="w14 w15 w16se w16cid wp14">
   <w:p>
     <w:pPr>
@@ -1746,7 +1751,7 @@
         <w:sz w:val="24"/>
         <w:szCs w:val="24"/>
       </w:rPr>
-      <w:t>2</w:t>
+      <w:t>4</w:t>
     </w:r>
     <w:r>
       <w:rPr>
@@ -1757,27 +1762,7 @@
       </w:rPr>
       <w:t xml:space="preserve"> | </w:t>
     </w:r>
-    <w:r>
-      <w:rPr>
-        <w:color w:val="323E4F" w:themeColor="text2" w:themeShade="BF"/>
-        <w:sz w:val="24"/>
-        <w:szCs w:val="24"/>
-      </w:rPr>
-      <w:t>2</w:t>
-    </w:r>
-    <w:bookmarkStart w:id="0" w:name="_GoBack"/>
-    <w:bookmarkEnd w:id="0"/>
   </w:p>
-  <w:p>
-    <w:pPr>
-      <w:pStyle w:val="Piedepgina"/>
-    </w:pPr>
-  </w:p>
-</w:ftr>
-</file>
-
-<file path=word/footer3.xml><?xml version="1.0" encoding="utf-8"?>
-<w:ftr xmlns:wpc="http://schemas.microsoft.com/office/word/2010/wordprocessingCanvas" xmlns:cx="http://schemas.microsoft.com/office/drawing/2014/chartex" xmlns:cx1="http://schemas.microsoft.com/office/drawing/2015/9/8/chartex" xmlns:cx2="http://schemas.microsoft.com/office/drawing/2015/10/21/chartex" xmlns:cx3="http://schemas.microsoft.com/office/drawing/2016/5/9/chartex" xmlns:cx4="http://schemas.microsoft.com/office/drawing/2016/5/10/chartex" xmlns:cx5="http://schemas.microsoft.com/office/drawing/2016/5/11/chartex" xmlns:cx6="http://schemas.microsoft.com/office/drawing/2016/5/12/chartex" xmlns:cx7="http://schemas.microsoft.com/office/drawing/2016/5/13/chartex" xmlns:cx8="http://schemas.microsoft.com/office/drawing/2016/5/14/chartex" xmlns:mc="http://schemas.openxmlformats.org/markup-compatibility/2006" xmlns:aink="http://schemas.microsoft.com/office/drawing/2016/ink" xmlns:am3d="http://schemas.microsoft.com/office/drawing/2017/model3d" xmlns:o="urn:schemas-microsoft-com:office:office" xmlns:r="http://schemas.openxmlformats.org/officeDocument/2006/relationships" xmlns:m="http://schemas.openxmlformats.org/officeDocument/2006/math" xmlns:v="urn:schemas-microsoft-com:vml" xmlns:wp14="http://schemas.microsoft.com/office/word/2010/wordprocessingDrawing" xmlns:wp="http://schemas.openxmlformats.org/drawingml/2006/wordprocessingDrawing" xmlns:w10="urn:schemas-microsoft-com:office:word" xmlns:w="http://schemas.openxmlformats.org/wordprocessingml/2006/main" xmlns:w14="http://schemas.microsoft.com/office/word/2010/wordml" xmlns:w15="http://schemas.microsoft.com/office/word/2012/wordml" xmlns:w16cid="http://schemas.microsoft.com/office/word/2016/wordml/cid" xmlns:w16se="http://schemas.microsoft.com/office/word/2015/wordml/symex" xmlns:wpg="http://schemas.microsoft.com/office/word/2010/wordprocessingGroup" xmlns:wpi="http://schemas.microsoft.com/office/word/2010/wordprocessingInk" xmlns:wne="http://schemas.microsoft.com/office/word/2006/wordml" xmlns:wps="http://schemas.microsoft.com/office/word/2010/wordprocessingShape" mc:Ignorable="w14 w15 w16se w16cid wp14">
   <w:p>
     <w:pPr>
       <w:pStyle w:val="Piedepgina"/>
@@ -1809,36 +1794,6 @@
     </w:p>
   </w:footnote>
 </w:footnotes>
-</file>
-
-<file path=word/header1.xml><?xml version="1.0" encoding="utf-8"?>
-<w:hdr xmlns:wpc="http://schemas.microsoft.com/office/word/2010/wordprocessingCanvas" xmlns:cx="http://schemas.microsoft.com/office/drawing/2014/chartex" xmlns:cx1="http://schemas.microsoft.com/office/drawing/2015/9/8/chartex" xmlns:cx2="http://schemas.microsoft.com/office/drawing/2015/10/21/chartex" xmlns:cx3="http://schemas.microsoft.com/office/drawing/2016/5/9/chartex" xmlns:cx4="http://schemas.microsoft.com/office/drawing/2016/5/10/chartex" xmlns:cx5="http://schemas.microsoft.com/office/drawing/2016/5/11/chartex" xmlns:cx6="http://schemas.microsoft.com/office/drawing/2016/5/12/chartex" xmlns:cx7="http://schemas.microsoft.com/office/drawing/2016/5/13/chartex" xmlns:cx8="http://schemas.microsoft.com/office/drawing/2016/5/14/chartex" xmlns:mc="http://schemas.openxmlformats.org/markup-compatibility/2006" xmlns:aink="http://schemas.microsoft.com/office/drawing/2016/ink" xmlns:am3d="http://schemas.microsoft.com/office/drawing/2017/model3d" xmlns:o="urn:schemas-microsoft-com:office:office" xmlns:r="http://schemas.openxmlformats.org/officeDocument/2006/relationships" xmlns:m="http://schemas.openxmlformats.org/officeDocument/2006/math" xmlns:v="urn:schemas-microsoft-com:vml" xmlns:wp14="http://schemas.microsoft.com/office/word/2010/wordprocessingDrawing" xmlns:wp="http://schemas.openxmlformats.org/drawingml/2006/wordprocessingDrawing" xmlns:w10="urn:schemas-microsoft-com:office:word" xmlns:w="http://schemas.openxmlformats.org/wordprocessingml/2006/main" xmlns:w14="http://schemas.microsoft.com/office/word/2010/wordml" xmlns:w15="http://schemas.microsoft.com/office/word/2012/wordml" xmlns:w16cid="http://schemas.microsoft.com/office/word/2016/wordml/cid" xmlns:w16se="http://schemas.microsoft.com/office/word/2015/wordml/symex" xmlns:wpg="http://schemas.microsoft.com/office/word/2010/wordprocessingGroup" xmlns:wpi="http://schemas.microsoft.com/office/word/2010/wordprocessingInk" xmlns:wne="http://schemas.microsoft.com/office/word/2006/wordml" xmlns:wps="http://schemas.microsoft.com/office/word/2010/wordprocessingShape" mc:Ignorable="w14 w15 w16se w16cid wp14">
-  <w:p>
-    <w:pPr>
-      <w:pStyle w:val="Encabezado"/>
-    </w:pPr>
-  </w:p>
-</w:hdr>
-</file>
-
-<file path=word/header2.xml><?xml version="1.0" encoding="utf-8"?>
-<w:hdr xmlns:wpc="http://schemas.microsoft.com/office/word/2010/wordprocessingCanvas" xmlns:cx="http://schemas.microsoft.com/office/drawing/2014/chartex" xmlns:cx1="http://schemas.microsoft.com/office/drawing/2015/9/8/chartex" xmlns:cx2="http://schemas.microsoft.com/office/drawing/2015/10/21/chartex" xmlns:cx3="http://schemas.microsoft.com/office/drawing/2016/5/9/chartex" xmlns:cx4="http://schemas.microsoft.com/office/drawing/2016/5/10/chartex" xmlns:cx5="http://schemas.microsoft.com/office/drawing/2016/5/11/chartex" xmlns:cx6="http://schemas.microsoft.com/office/drawing/2016/5/12/chartex" xmlns:cx7="http://schemas.microsoft.com/office/drawing/2016/5/13/chartex" xmlns:cx8="http://schemas.microsoft.com/office/drawing/2016/5/14/chartex" xmlns:mc="http://schemas.openxmlformats.org/markup-compatibility/2006" xmlns:aink="http://schemas.microsoft.com/office/drawing/2016/ink" xmlns:am3d="http://schemas.microsoft.com/office/drawing/2017/model3d" xmlns:o="urn:schemas-microsoft-com:office:office" xmlns:r="http://schemas.openxmlformats.org/officeDocument/2006/relationships" xmlns:m="http://schemas.openxmlformats.org/officeDocument/2006/math" xmlns:v="urn:schemas-microsoft-com:vml" xmlns:wp14="http://schemas.microsoft.com/office/word/2010/wordprocessingDrawing" xmlns:wp="http://schemas.openxmlformats.org/drawingml/2006/wordprocessingDrawing" xmlns:w10="urn:schemas-microsoft-com:office:word" xmlns:w="http://schemas.openxmlformats.org/wordprocessingml/2006/main" xmlns:w14="http://schemas.microsoft.com/office/word/2010/wordml" xmlns:w15="http://schemas.microsoft.com/office/word/2012/wordml" xmlns:w16cid="http://schemas.microsoft.com/office/word/2016/wordml/cid" xmlns:w16se="http://schemas.microsoft.com/office/word/2015/wordml/symex" xmlns:wpg="http://schemas.microsoft.com/office/word/2010/wordprocessingGroup" xmlns:wpi="http://schemas.microsoft.com/office/word/2010/wordprocessingInk" xmlns:wne="http://schemas.microsoft.com/office/word/2006/wordml" xmlns:wps="http://schemas.microsoft.com/office/word/2010/wordprocessingShape" mc:Ignorable="w14 w15 w16se w16cid wp14">
-  <w:p>
-    <w:pPr>
-      <w:pStyle w:val="Encabezado"/>
-    </w:pPr>
-  </w:p>
-</w:hdr>
-</file>
-
-<file path=word/header3.xml><?xml version="1.0" encoding="utf-8"?>
-<w:hdr xmlns:wpc="http://schemas.microsoft.com/office/word/2010/wordprocessingCanvas" xmlns:cx="http://schemas.microsoft.com/office/drawing/2014/chartex" xmlns:cx1="http://schemas.microsoft.com/office/drawing/2015/9/8/chartex" xmlns:cx2="http://schemas.microsoft.com/office/drawing/2015/10/21/chartex" xmlns:cx3="http://schemas.microsoft.com/office/drawing/2016/5/9/chartex" xmlns:cx4="http://schemas.microsoft.com/office/drawing/2016/5/10/chartex" xmlns:cx5="http://schemas.microsoft.com/office/drawing/2016/5/11/chartex" xmlns:cx6="http://schemas.microsoft.com/office/drawing/2016/5/12/chartex" xmlns:cx7="http://schemas.microsoft.com/office/drawing/2016/5/13/chartex" xmlns:cx8="http://schemas.microsoft.com/office/drawing/2016/5/14/chartex" xmlns:mc="http://schemas.openxmlformats.org/markup-compatibility/2006" xmlns:aink="http://schemas.microsoft.com/office/drawing/2016/ink" xmlns:am3d="http://schemas.microsoft.com/office/drawing/2017/model3d" xmlns:o="urn:schemas-microsoft-com:office:office" xmlns:r="http://schemas.openxmlformats.org/officeDocument/2006/relationships" xmlns:m="http://schemas.openxmlformats.org/officeDocument/2006/math" xmlns:v="urn:schemas-microsoft-com:vml" xmlns:wp14="http://schemas.microsoft.com/office/word/2010/wordprocessingDrawing" xmlns:wp="http://schemas.openxmlformats.org/drawingml/2006/wordprocessingDrawing" xmlns:w10="urn:schemas-microsoft-com:office:word" xmlns:w="http://schemas.openxmlformats.org/wordprocessingml/2006/main" xmlns:w14="http://schemas.microsoft.com/office/word/2010/wordml" xmlns:w15="http://schemas.microsoft.com/office/word/2012/wordml" xmlns:w16cid="http://schemas.microsoft.com/office/word/2016/wordml/cid" xmlns:w16se="http://schemas.microsoft.com/office/word/2015/wordml/symex" xmlns:wpg="http://schemas.microsoft.com/office/word/2010/wordprocessingGroup" xmlns:wpi="http://schemas.microsoft.com/office/word/2010/wordprocessingInk" xmlns:wne="http://schemas.microsoft.com/office/word/2006/wordml" xmlns:wps="http://schemas.microsoft.com/office/word/2010/wordprocessingShape" mc:Ignorable="w14 w15 w16se w16cid wp14">
-  <w:p>
-    <w:pPr>
-      <w:pStyle w:val="Encabezado"/>
-    </w:pPr>
-  </w:p>
-</w:hdr>
 </file>
 
 <file path=word/styles.xml><?xml version="1.0" encoding="utf-8"?>
@@ -2245,6 +2200,27 @@
       <w:spacing w:line="256" w:lineRule="auto"/>
     </w:pPr>
   </w:style>
+  <w:style w:type="paragraph" w:styleId="Ttulo1">
+    <w:name w:val="heading 1"/>
+    <w:basedOn w:val="Normal"/>
+    <w:next w:val="Normal"/>
+    <w:link w:val="Ttulo1Car"/>
+    <w:uiPriority w:val="9"/>
+    <w:qFormat/>
+    <w:rsid w:val="005B0127"/>
+    <w:pPr>
+      <w:keepNext/>
+      <w:keepLines/>
+      <w:spacing w:before="240" w:after="0"/>
+      <w:outlineLvl w:val="0"/>
+    </w:pPr>
+    <w:rPr>
+      <w:rFonts w:asciiTheme="majorHAnsi" w:eastAsiaTheme="majorEastAsia" w:hAnsiTheme="majorHAnsi" w:cstheme="majorBidi"/>
+      <w:color w:val="2F5496" w:themeColor="accent1" w:themeShade="BF"/>
+      <w:sz w:val="32"/>
+      <w:szCs w:val="32"/>
+    </w:rPr>
+  </w:style>
   <w:style w:type="character" w:default="1" w:styleId="Fuentedeprrafopredeter">
     <w:name w:val="Default Paragraph Font"/>
     <w:uiPriority w:val="1"/>
@@ -2315,6 +2291,19 @@
     <w:link w:val="Piedepgina"/>
     <w:uiPriority w:val="99"/>
     <w:rsid w:val="00B03B38"/>
+  </w:style>
+  <w:style w:type="character" w:customStyle="1" w:styleId="Ttulo1Car">
+    <w:name w:val="Título 1 Car"/>
+    <w:basedOn w:val="Fuentedeprrafopredeter"/>
+    <w:link w:val="Ttulo1"/>
+    <w:uiPriority w:val="9"/>
+    <w:rsid w:val="005B0127"/>
+    <w:rPr>
+      <w:rFonts w:asciiTheme="majorHAnsi" w:eastAsiaTheme="majorEastAsia" w:hAnsiTheme="majorHAnsi" w:cstheme="majorBidi"/>
+      <w:color w:val="2F5496" w:themeColor="accent1" w:themeShade="BF"/>
+      <w:sz w:val="32"/>
+      <w:szCs w:val="32"/>
+    </w:rPr>
   </w:style>
 </w:styles>
 </file>

</xml_diff>